<commit_message>
Dash corrigido com filtro de data
</commit_message>
<xml_diff>
--- a/Tables.docx
+++ b/Tables.docx
@@ -204,6 +204,45 @@
         <w:br/>
         <w:t>CODIGO_BARRAS_PRODUTO</w:t>
       </w:r>
+    </w:p>
+    <w:p>
+      <w:pPr>
+        <w:rPr>
+          <w:lang w:val="pt-BR"/>
+        </w:rPr>
+      </w:pPr>
+      <w:r>
+        <w:rPr>
+          <w:lang w:val="pt-BR"/>
+        </w:rPr>
+        <w:t>CODIGO_BARRASLD_PRODUTO</w:t>
+      </w:r>
+    </w:p>
+    <w:p>
+      <w:pPr>
+        <w:rPr>
+          <w:lang w:val="pt-BR"/>
+        </w:rPr>
+      </w:pPr>
+      <w:r>
+        <w:rPr>
+          <w:lang w:val="pt-BR"/>
+        </w:rPr>
+        <w:t>COR_PANTONE_PRODUTO</w:t>
+      </w:r>
+    </w:p>
+    <w:p>
+      <w:pPr>
+        <w:rPr>
+          <w:lang w:val="pt-BR"/>
+        </w:rPr>
+      </w:pPr>
+      <w:r>
+        <w:rPr>
+          <w:lang w:val="pt-BR"/>
+        </w:rPr>
+        <w:t>DESCRICAO_COR_PRODUTO</w:t>
+      </w:r>
       <w:r>
         <w:rPr>
           <w:lang w:val="pt-BR"/>
@@ -216,13 +255,286 @@
         </w:rPr>
         <w:br/>
       </w:r>
-    </w:p>
-    <w:p>
-      <w:pPr>
-        <w:rPr>
-          <w:lang w:val="pt-BR"/>
-        </w:rPr>
-      </w:pPr>
+      <w:r>
+        <w:rPr>
+          <w:lang w:val="pt-BR"/>
+        </w:rPr>
+        <w:t>TAMANHO_PRODUTO</w:t>
+      </w:r>
+    </w:p>
+    <w:p>
+      <w:pPr>
+        <w:rPr>
+          <w:lang w:val="pt-BR"/>
+        </w:rPr>
+      </w:pPr>
+      <w:r>
+        <w:rPr>
+          <w:lang w:val="pt-BR"/>
+        </w:rPr>
+        <w:t>CODIGO_CLIENTE</w:t>
+      </w:r>
+    </w:p>
+    <w:p>
+      <w:pPr>
+        <w:rPr>
+          <w:lang w:val="pt-BR"/>
+        </w:rPr>
+      </w:pPr>
+      <w:r>
+        <w:rPr>
+          <w:lang w:val="pt-BR"/>
+        </w:rPr>
+        <w:t>DESCRICAO_CLIENTE</w:t>
+      </w:r>
+    </w:p>
+    <w:p>
+      <w:pPr>
+        <w:rPr>
+          <w:lang w:val="pt-BR"/>
+        </w:rPr>
+      </w:pPr>
+      <w:r>
+        <w:rPr>
+          <w:lang w:val="pt-BR"/>
+        </w:rPr>
+        <w:t>COMPOSICAO</w:t>
+      </w:r>
+    </w:p>
+    <w:p>
+      <w:pPr>
+        <w:rPr>
+          <w:lang w:val="pt-BR"/>
+        </w:rPr>
+      </w:pPr>
+      <w:r>
+        <w:rPr>
+          <w:lang w:val="pt-BR"/>
+        </w:rPr>
+        <w:t>MODO_LAVAR</w:t>
+      </w:r>
+    </w:p>
+    <w:p>
+      <w:pPr>
+        <w:rPr>
+          <w:lang w:val="pt-BR"/>
+        </w:rPr>
+      </w:pPr>
+      <w:r>
+        <w:rPr>
+          <w:lang w:val="pt-BR"/>
+        </w:rPr>
+        <w:t>PESO_PRODUTO</w:t>
+      </w:r>
+    </w:p>
+    <w:p>
+      <w:pPr>
+        <w:rPr>
+          <w:lang w:val="pt-BR"/>
+        </w:rPr>
+      </w:pPr>
+      <w:r>
+        <w:rPr>
+          <w:lang w:val="pt-BR"/>
+        </w:rPr>
+        <w:t>ESTOQUE_MINIMO</w:t>
+      </w:r>
+    </w:p>
+    <w:p>
+      <w:pPr>
+        <w:rPr>
+          <w:lang w:val="pt-BR"/>
+        </w:rPr>
+      </w:pPr>
+      <w:r>
+        <w:rPr>
+          <w:lang w:val="pt-BR"/>
+        </w:rPr>
+        <w:t>GRADE_PRODUTO</w:t>
+      </w:r>
+    </w:p>
+    <w:p>
+      <w:pPr>
+        <w:rPr>
+          <w:lang w:val="pt-BR"/>
+        </w:rPr>
+      </w:pPr>
+      <w:r>
+        <w:rPr>
+          <w:lang w:val="pt-BR"/>
+        </w:rPr>
+        <w:t>MARCA_PRODUTO</w:t>
+      </w:r>
+    </w:p>
+    <w:p>
+      <w:pPr>
+        <w:rPr>
+          <w:lang w:val="pt-BR"/>
+        </w:rPr>
+      </w:pPr>
+      <w:r>
+        <w:rPr>
+          <w:lang w:val="pt-BR"/>
+        </w:rPr>
+        <w:t>UNIDADE_MEDIDA_PRODUTO</w:t>
+      </w:r>
+    </w:p>
+    <w:p>
+      <w:pPr>
+        <w:rPr>
+          <w:lang w:val="pt-BR"/>
+        </w:rPr>
+      </w:pPr>
+      <w:r>
+        <w:rPr>
+          <w:lang w:val="pt-BR"/>
+        </w:rPr>
+        <w:t>COLECAO_PRODUTO</w:t>
+      </w:r>
+    </w:p>
+    <w:p>
+      <w:pPr>
+        <w:rPr>
+          <w:lang w:val="pt-BR"/>
+        </w:rPr>
+      </w:pPr>
+      <w:r>
+        <w:rPr>
+          <w:lang w:val="pt-BR"/>
+        </w:rPr>
+        <w:t>CODIGO_INTERNO_DEPARTAMENTO</w:t>
+      </w:r>
+    </w:p>
+    <w:p>
+      <w:pPr>
+        <w:rPr>
+          <w:lang w:val="pt-BR"/>
+        </w:rPr>
+      </w:pPr>
+      <w:r>
+        <w:rPr>
+          <w:lang w:val="pt-BR"/>
+        </w:rPr>
+        <w:t>DESCRICAO_DEPARTAMENTO</w:t>
+      </w:r>
+    </w:p>
+    <w:p>
+      <w:pPr>
+        <w:rPr>
+          <w:lang w:val="pt-BR"/>
+        </w:rPr>
+      </w:pPr>
+      <w:r>
+        <w:rPr>
+          <w:lang w:val="pt-BR"/>
+        </w:rPr>
+        <w:t>LOGISTICA_PRODUTO</w:t>
+      </w:r>
+    </w:p>
+    <w:p>
+      <w:pPr>
+        <w:rPr>
+          <w:lang w:val="pt-BR"/>
+        </w:rPr>
+      </w:pPr>
+      <w:r>
+        <w:rPr>
+          <w:lang w:val="pt-BR"/>
+        </w:rPr>
+        <w:lastRenderedPageBreak/>
+        <w:t>CODIGO_INTERNO_ESTILISTA</w:t>
+      </w:r>
+    </w:p>
+    <w:p>
+      <w:pPr>
+        <w:rPr>
+          <w:lang w:val="pt-BR"/>
+        </w:rPr>
+      </w:pPr>
+      <w:r>
+        <w:rPr>
+          <w:lang w:val="pt-BR"/>
+        </w:rPr>
+        <w:t>NOME_ESTILISTA</w:t>
+      </w:r>
+    </w:p>
+    <w:p>
+      <w:pPr>
+        <w:rPr>
+          <w:lang w:val="pt-BR"/>
+        </w:rPr>
+      </w:pPr>
+      <w:r>
+        <w:rPr>
+          <w:lang w:val="pt-BR"/>
+        </w:rPr>
+        <w:t>CODIGO_INTERNO_MODELISTA</w:t>
+      </w:r>
+    </w:p>
+    <w:p>
+      <w:pPr>
+        <w:rPr>
+          <w:lang w:val="pt-BR"/>
+        </w:rPr>
+      </w:pPr>
+      <w:r>
+        <w:rPr>
+          <w:lang w:val="pt-BR"/>
+        </w:rPr>
+        <w:t>NOME_MODELISTA</w:t>
+      </w:r>
+    </w:p>
+    <w:p>
+      <w:pPr>
+        <w:rPr>
+          <w:lang w:val="pt-BR"/>
+        </w:rPr>
+      </w:pPr>
+      <w:r>
+        <w:rPr>
+          <w:lang w:val="pt-BR"/>
+        </w:rPr>
+        <w:t>FLAG_ATIVO_PRODUTO</w:t>
+      </w:r>
+    </w:p>
+    <w:p>
+      <w:pPr>
+        <w:rPr>
+          <w:lang w:val="pt-BR"/>
+        </w:rPr>
+      </w:pPr>
+      <w:r>
+        <w:rPr>
+          <w:lang w:val="pt-BR"/>
+        </w:rPr>
+        <w:t>DATA_CADASTRO_PRODUTO</w:t>
+      </w:r>
+    </w:p>
+    <w:p>
+      <w:pPr>
+        <w:rPr>
+          <w:lang w:val="pt-BR"/>
+        </w:rPr>
+      </w:pPr>
+      <w:r>
+        <w:rPr>
+          <w:lang w:val="pt-BR"/>
+        </w:rPr>
+        <w:t>DATA_ATUALIZACAO_PRODUTO</w:t>
+      </w:r>
+    </w:p>
+    <w:p>
+      <w:pPr>
+        <w:rPr>
+          <w:lang w:val="pt-BR"/>
+        </w:rPr>
+      </w:pPr>
+      <w:r>
+        <w:rPr>
+          <w:lang w:val="pt-BR"/>
+        </w:rPr>
+        <w:t>CTO_ATUALIZACAO</w:t>
+      </w:r>
     </w:p>
     <w:sectPr>
       <w:pgSz w:w="11906" w:h="16838"/>

</xml_diff>